<commit_message>
added correct song plaing
</commit_message>
<xml_diff>
--- a/Записка к курсовой.docx
+++ b/Записка к курсовой.docx
@@ -167,6 +167,10 @@
             <w:pPr>
               <w:ind w:firstLine="0"/>
               <w:jc w:val="left"/>
+              <w:rPr>
+                <w:sz w:val="28"/>
+                <w:szCs w:val="28"/>
+              </w:rPr>
             </w:pPr>
             <w:r>
               <w:rPr>
@@ -421,6 +425,10 @@
       <w:pPr>
         <w:ind w:firstLine="0"/>
         <w:jc w:val="center"/>
+        <w:rPr>
+          <w:sz w:val="28"/>
+          <w:szCs w:val="28"/>
+        </w:rPr>
       </w:pPr>
       <w:proofErr w:type="gramStart"/>
       <w:r>
@@ -508,14 +516,14 @@
               <w:jc w:val="center"/>
               <w:rPr>
                 <w:rFonts w:eastAsia="Times New Roman"/>
-                <w:sz w:val="22"/>
+                <w:sz w:val="28"/>
                 <w:szCs w:val="28"/>
               </w:rPr>
             </w:pPr>
             <w:r>
               <w:rPr>
                 <w:rFonts w:eastAsia="Times New Roman"/>
-                <w:sz w:val="22"/>
+                <w:sz w:val="28"/>
                 <w:szCs w:val="28"/>
               </w:rPr>
               <w:t>(подпись студента)</w:t>
@@ -538,15 +546,23 @@
                 <w:szCs w:val="28"/>
               </w:rPr>
             </w:pPr>
+            <w:r>
+              <w:rPr>
+                <w:rFonts w:eastAsia="Times New Roman"/>
+                <w:sz w:val="28"/>
+                <w:szCs w:val="28"/>
+              </w:rPr>
+              <w:t>Н.В.</w:t>
+            </w:r>
+            <w:r>
+              <w:rPr>
+                <w:rFonts w:eastAsia="Times New Roman"/>
+                <w:sz w:val="28"/>
+                <w:szCs w:val="28"/>
+              </w:rPr>
+              <w:t xml:space="preserve"> </w:t>
+            </w:r>
             <w:proofErr w:type="spellStart"/>
-            <w:r>
-              <w:rPr>
-                <w:rFonts w:eastAsia="Times New Roman"/>
-                <w:sz w:val="28"/>
-                <w:szCs w:val="28"/>
-              </w:rPr>
-              <w:t>Н.В.</w:t>
-            </w:r>
             <w:r>
               <w:rPr>
                 <w:rFonts w:eastAsia="Times New Roman"/>
@@ -712,14 +728,14 @@
               <w:jc w:val="center"/>
               <w:rPr>
                 <w:rFonts w:eastAsia="Times New Roman"/>
-                <w:sz w:val="22"/>
+                <w:sz w:val="28"/>
                 <w:szCs w:val="28"/>
               </w:rPr>
             </w:pPr>
             <w:r>
               <w:rPr>
                 <w:rFonts w:eastAsia="Times New Roman"/>
-                <w:sz w:val="22"/>
+                <w:sz w:val="28"/>
                 <w:szCs w:val="28"/>
               </w:rPr>
               <w:t>(подпись студента)</w:t>
@@ -855,17 +871,15 @@
           <w:docPartUnique/>
         </w:docPartObj>
       </w:sdtPr>
-      <w:sdtEndPr>
-        <w:rPr>
-          <w:bCs w:val="0"/>
-        </w:rPr>
-      </w:sdtEndPr>
+      <w:sdtEndPr/>
       <w:sdtContent>
         <w:p>
           <w:pPr>
             <w:pStyle w:val="11"/>
             <w:jc w:val="center"/>
             <w:rPr>
+              <w:b w:val="0"/>
+              <w:bCs/>
               <w:noProof/>
               <w:sz w:val="28"/>
               <w:szCs w:val="28"/>
@@ -873,6 +887,8 @@
           </w:pPr>
           <w:r>
             <w:rPr>
+              <w:b w:val="0"/>
+              <w:bCs/>
               <w:sz w:val="28"/>
               <w:szCs w:val="28"/>
             </w:rPr>
@@ -880,6 +896,7 @@
           </w:r>
           <w:r>
             <w:rPr>
+              <w:b w:val="0"/>
               <w:bCs/>
               <w:sz w:val="28"/>
               <w:szCs w:val="28"/>
@@ -888,6 +905,7 @@
           </w:r>
           <w:r>
             <w:rPr>
+              <w:b w:val="0"/>
               <w:bCs/>
               <w:sz w:val="28"/>
               <w:szCs w:val="28"/>
@@ -896,6 +914,7 @@
           </w:r>
           <w:r>
             <w:rPr>
+              <w:b w:val="0"/>
               <w:bCs/>
               <w:sz w:val="28"/>
               <w:szCs w:val="28"/>
@@ -907,8 +926,9 @@
           <w:pPr>
             <w:pStyle w:val="11"/>
             <w:rPr>
-              <w:rFonts w:asciiTheme="minorHAnsi" w:eastAsiaTheme="minorEastAsia" w:hAnsiTheme="minorHAnsi" w:cstheme="minorBidi"/>
+              <w:rFonts w:eastAsiaTheme="minorEastAsia"/>
               <w:b w:val="0"/>
+              <w:bCs/>
               <w:noProof/>
               <w:sz w:val="28"/>
               <w:szCs w:val="28"/>
@@ -918,8 +938,10 @@
             <w:r>
               <w:rPr>
                 <w:rStyle w:val="aa"/>
+                <w:b w:val="0"/>
                 <w:bCs/>
                 <w:noProof/>
+                <w:color w:val="auto"/>
                 <w:sz w:val="28"/>
                 <w:szCs w:val="28"/>
               </w:rPr>
@@ -927,6 +949,8 @@
             </w:r>
             <w:r>
               <w:rPr>
+                <w:b w:val="0"/>
+                <w:bCs/>
                 <w:noProof/>
                 <w:webHidden/>
                 <w:sz w:val="28"/>
@@ -936,6 +960,8 @@
             </w:r>
             <w:r>
               <w:rPr>
+                <w:b w:val="0"/>
+                <w:bCs/>
                 <w:noProof/>
                 <w:webHidden/>
                 <w:sz w:val="28"/>
@@ -945,6 +971,8 @@
             </w:r>
             <w:r>
               <w:rPr>
+                <w:b w:val="0"/>
+                <w:bCs/>
                 <w:noProof/>
                 <w:webHidden/>
                 <w:sz w:val="28"/>
@@ -954,6 +982,8 @@
             </w:r>
             <w:r>
               <w:rPr>
+                <w:b w:val="0"/>
+                <w:bCs/>
                 <w:noProof/>
                 <w:webHidden/>
                 <w:sz w:val="28"/>
@@ -962,6 +992,8 @@
             </w:r>
             <w:r>
               <w:rPr>
+                <w:b w:val="0"/>
+                <w:bCs/>
                 <w:noProof/>
                 <w:webHidden/>
                 <w:sz w:val="28"/>
@@ -971,6 +1003,8 @@
             </w:r>
             <w:r>
               <w:rPr>
+                <w:b w:val="0"/>
+                <w:bCs/>
                 <w:noProof/>
                 <w:webHidden/>
                 <w:sz w:val="28"/>
@@ -980,6 +1014,8 @@
             </w:r>
             <w:r>
               <w:rPr>
+                <w:b w:val="0"/>
+                <w:bCs/>
                 <w:noProof/>
                 <w:webHidden/>
                 <w:sz w:val="28"/>
@@ -993,7 +1029,8 @@
           <w:pPr>
             <w:pStyle w:val="21"/>
             <w:rPr>
-              <w:rFonts w:asciiTheme="minorHAnsi" w:eastAsiaTheme="minorEastAsia" w:hAnsiTheme="minorHAnsi" w:cstheme="minorBidi"/>
+              <w:rFonts w:eastAsiaTheme="minorEastAsia"/>
+              <w:bCs/>
               <w:noProof/>
               <w:sz w:val="28"/>
               <w:szCs w:val="28"/>
@@ -1003,9 +1040,9 @@
             <w:r>
               <w:rPr>
                 <w:rStyle w:val="aa"/>
-                <w:b/>
                 <w:bCs/>
                 <w:noProof/>
+                <w:color w:val="auto"/>
                 <w:sz w:val="28"/>
                 <w:szCs w:val="28"/>
               </w:rPr>
@@ -1013,6 +1050,7 @@
             </w:r>
             <w:r>
               <w:rPr>
+                <w:bCs/>
                 <w:noProof/>
                 <w:webHidden/>
                 <w:sz w:val="28"/>
@@ -1022,6 +1060,7 @@
             </w:r>
             <w:r>
               <w:rPr>
+                <w:bCs/>
                 <w:noProof/>
                 <w:webHidden/>
                 <w:sz w:val="28"/>
@@ -1031,6 +1070,7 @@
             </w:r>
             <w:r>
               <w:rPr>
+                <w:bCs/>
                 <w:noProof/>
                 <w:webHidden/>
                 <w:sz w:val="28"/>
@@ -1040,6 +1080,7 @@
             </w:r>
             <w:r>
               <w:rPr>
+                <w:bCs/>
                 <w:noProof/>
                 <w:webHidden/>
                 <w:sz w:val="28"/>
@@ -1048,6 +1089,7 @@
             </w:r>
             <w:r>
               <w:rPr>
+                <w:bCs/>
                 <w:noProof/>
                 <w:webHidden/>
                 <w:sz w:val="28"/>
@@ -1057,6 +1099,7 @@
             </w:r>
             <w:r>
               <w:rPr>
+                <w:bCs/>
                 <w:noProof/>
                 <w:webHidden/>
                 <w:sz w:val="28"/>
@@ -1066,6 +1109,7 @@
             </w:r>
             <w:r>
               <w:rPr>
+                <w:bCs/>
                 <w:noProof/>
                 <w:webHidden/>
                 <w:sz w:val="28"/>
@@ -1079,7 +1123,8 @@
           <w:pPr>
             <w:pStyle w:val="21"/>
             <w:rPr>
-              <w:rFonts w:asciiTheme="minorHAnsi" w:eastAsiaTheme="minorEastAsia" w:hAnsiTheme="minorHAnsi" w:cstheme="minorBidi"/>
+              <w:rFonts w:eastAsiaTheme="minorEastAsia"/>
+              <w:bCs/>
               <w:noProof/>
               <w:sz w:val="28"/>
               <w:szCs w:val="28"/>
@@ -1089,9 +1134,9 @@
             <w:r>
               <w:rPr>
                 <w:rStyle w:val="aa"/>
-                <w:b/>
                 <w:bCs/>
                 <w:noProof/>
+                <w:color w:val="auto"/>
                 <w:sz w:val="28"/>
                 <w:szCs w:val="28"/>
               </w:rPr>
@@ -1099,6 +1144,7 @@
             </w:r>
             <w:r>
               <w:rPr>
+                <w:bCs/>
                 <w:noProof/>
                 <w:webHidden/>
                 <w:sz w:val="28"/>
@@ -1108,6 +1154,7 @@
             </w:r>
             <w:r>
               <w:rPr>
+                <w:bCs/>
                 <w:noProof/>
                 <w:webHidden/>
                 <w:sz w:val="28"/>
@@ -1117,6 +1164,7 @@
             </w:r>
             <w:r>
               <w:rPr>
+                <w:bCs/>
                 <w:noProof/>
                 <w:webHidden/>
                 <w:sz w:val="28"/>
@@ -1126,6 +1174,7 @@
             </w:r>
             <w:r>
               <w:rPr>
+                <w:bCs/>
                 <w:noProof/>
                 <w:webHidden/>
                 <w:sz w:val="28"/>
@@ -1134,6 +1183,7 @@
             </w:r>
             <w:r>
               <w:rPr>
+                <w:bCs/>
                 <w:noProof/>
                 <w:webHidden/>
                 <w:sz w:val="28"/>
@@ -1143,6 +1193,7 @@
             </w:r>
             <w:r>
               <w:rPr>
+                <w:bCs/>
                 <w:noProof/>
                 <w:webHidden/>
                 <w:sz w:val="28"/>
@@ -1152,6 +1203,7 @@
             </w:r>
             <w:r>
               <w:rPr>
+                <w:bCs/>
                 <w:noProof/>
                 <w:webHidden/>
                 <w:sz w:val="28"/>
@@ -1165,8 +1217,9 @@
           <w:pPr>
             <w:pStyle w:val="11"/>
             <w:rPr>
-              <w:rFonts w:asciiTheme="minorHAnsi" w:eastAsiaTheme="minorEastAsia" w:hAnsiTheme="minorHAnsi" w:cstheme="minorBidi"/>
+              <w:rFonts w:eastAsiaTheme="minorEastAsia"/>
               <w:b w:val="0"/>
+              <w:bCs/>
               <w:noProof/>
               <w:sz w:val="28"/>
               <w:szCs w:val="28"/>
@@ -1176,8 +1229,10 @@
             <w:r>
               <w:rPr>
                 <w:rStyle w:val="aa"/>
+                <w:b w:val="0"/>
                 <w:bCs/>
                 <w:noProof/>
+                <w:color w:val="auto"/>
                 <w:sz w:val="28"/>
                 <w:szCs w:val="28"/>
               </w:rPr>
@@ -1185,6 +1240,8 @@
             </w:r>
             <w:r>
               <w:rPr>
+                <w:b w:val="0"/>
+                <w:bCs/>
                 <w:noProof/>
                 <w:webHidden/>
                 <w:sz w:val="28"/>
@@ -1194,6 +1251,8 @@
             </w:r>
             <w:r>
               <w:rPr>
+                <w:b w:val="0"/>
+                <w:bCs/>
                 <w:noProof/>
                 <w:webHidden/>
                 <w:sz w:val="28"/>
@@ -1203,6 +1262,8 @@
             </w:r>
             <w:r>
               <w:rPr>
+                <w:b w:val="0"/>
+                <w:bCs/>
                 <w:noProof/>
                 <w:webHidden/>
                 <w:sz w:val="28"/>
@@ -1212,6 +1273,8 @@
             </w:r>
             <w:r>
               <w:rPr>
+                <w:b w:val="0"/>
+                <w:bCs/>
                 <w:noProof/>
                 <w:webHidden/>
                 <w:sz w:val="28"/>
@@ -1220,6 +1283,8 @@
             </w:r>
             <w:r>
               <w:rPr>
+                <w:b w:val="0"/>
+                <w:bCs/>
                 <w:noProof/>
                 <w:webHidden/>
                 <w:sz w:val="28"/>
@@ -1229,6 +1294,8 @@
             </w:r>
             <w:r>
               <w:rPr>
+                <w:b w:val="0"/>
+                <w:bCs/>
                 <w:noProof/>
                 <w:webHidden/>
                 <w:sz w:val="28"/>
@@ -1238,6 +1305,8 @@
             </w:r>
             <w:r>
               <w:rPr>
+                <w:b w:val="0"/>
+                <w:bCs/>
                 <w:noProof/>
                 <w:webHidden/>
                 <w:sz w:val="28"/>
@@ -1251,7 +1320,8 @@
           <w:pPr>
             <w:pStyle w:val="21"/>
             <w:rPr>
-              <w:rFonts w:asciiTheme="minorHAnsi" w:eastAsiaTheme="minorEastAsia" w:hAnsiTheme="minorHAnsi" w:cstheme="minorBidi"/>
+              <w:rFonts w:eastAsiaTheme="minorEastAsia"/>
+              <w:bCs/>
               <w:noProof/>
               <w:sz w:val="28"/>
               <w:szCs w:val="28"/>
@@ -1261,9 +1331,9 @@
             <w:r>
               <w:rPr>
                 <w:rStyle w:val="aa"/>
-                <w:b/>
                 <w:bCs/>
                 <w:noProof/>
+                <w:color w:val="auto"/>
                 <w:sz w:val="28"/>
                 <w:szCs w:val="28"/>
               </w:rPr>
@@ -1271,6 +1341,7 @@
             </w:r>
             <w:r>
               <w:rPr>
+                <w:bCs/>
                 <w:noProof/>
                 <w:webHidden/>
                 <w:sz w:val="28"/>
@@ -1280,6 +1351,7 @@
             </w:r>
             <w:r>
               <w:rPr>
+                <w:bCs/>
                 <w:noProof/>
                 <w:webHidden/>
                 <w:sz w:val="28"/>
@@ -1289,6 +1361,7 @@
             </w:r>
             <w:r>
               <w:rPr>
+                <w:bCs/>
                 <w:noProof/>
                 <w:webHidden/>
                 <w:sz w:val="28"/>
@@ -1298,6 +1371,7 @@
             </w:r>
             <w:r>
               <w:rPr>
+                <w:bCs/>
                 <w:noProof/>
                 <w:webHidden/>
                 <w:sz w:val="28"/>
@@ -1306,6 +1380,7 @@
             </w:r>
             <w:r>
               <w:rPr>
+                <w:bCs/>
                 <w:noProof/>
                 <w:webHidden/>
                 <w:sz w:val="28"/>
@@ -1315,6 +1390,7 @@
             </w:r>
             <w:r>
               <w:rPr>
+                <w:bCs/>
                 <w:noProof/>
                 <w:webHidden/>
                 <w:sz w:val="28"/>
@@ -1324,6 +1400,7 @@
             </w:r>
             <w:r>
               <w:rPr>
+                <w:bCs/>
                 <w:noProof/>
                 <w:webHidden/>
                 <w:sz w:val="28"/>
@@ -1337,8 +1414,9 @@
           <w:pPr>
             <w:pStyle w:val="11"/>
             <w:rPr>
-              <w:rFonts w:asciiTheme="minorHAnsi" w:eastAsiaTheme="minorEastAsia" w:hAnsiTheme="minorHAnsi" w:cstheme="minorBidi"/>
+              <w:rFonts w:eastAsiaTheme="minorEastAsia"/>
               <w:b w:val="0"/>
+              <w:bCs/>
               <w:noProof/>
               <w:sz w:val="28"/>
               <w:szCs w:val="28"/>
@@ -1348,7 +1426,10 @@
             <w:r>
               <w:rPr>
                 <w:rStyle w:val="aa"/>
+                <w:b w:val="0"/>
+                <w:bCs/>
                 <w:noProof/>
+                <w:color w:val="auto"/>
                 <w:sz w:val="28"/>
                 <w:szCs w:val="28"/>
               </w:rPr>
@@ -1356,6 +1437,8 @@
             </w:r>
             <w:r>
               <w:rPr>
+                <w:b w:val="0"/>
+                <w:bCs/>
                 <w:noProof/>
                 <w:webHidden/>
                 <w:sz w:val="28"/>
@@ -1365,6 +1448,8 @@
             </w:r>
             <w:r>
               <w:rPr>
+                <w:b w:val="0"/>
+                <w:bCs/>
                 <w:noProof/>
                 <w:webHidden/>
                 <w:sz w:val="28"/>
@@ -1374,6 +1459,8 @@
             </w:r>
             <w:r>
               <w:rPr>
+                <w:b w:val="0"/>
+                <w:bCs/>
                 <w:noProof/>
                 <w:webHidden/>
                 <w:sz w:val="28"/>
@@ -1383,6 +1470,8 @@
             </w:r>
             <w:r>
               <w:rPr>
+                <w:b w:val="0"/>
+                <w:bCs/>
                 <w:noProof/>
                 <w:webHidden/>
                 <w:sz w:val="28"/>
@@ -1391,6 +1480,8 @@
             </w:r>
             <w:r>
               <w:rPr>
+                <w:b w:val="0"/>
+                <w:bCs/>
                 <w:noProof/>
                 <w:webHidden/>
                 <w:sz w:val="28"/>
@@ -1400,6 +1491,8 @@
             </w:r>
             <w:r>
               <w:rPr>
+                <w:b w:val="0"/>
+                <w:bCs/>
                 <w:noProof/>
                 <w:webHidden/>
                 <w:sz w:val="28"/>
@@ -1409,6 +1502,8 @@
             </w:r>
             <w:r>
               <w:rPr>
+                <w:b w:val="0"/>
+                <w:bCs/>
                 <w:noProof/>
                 <w:webHidden/>
                 <w:sz w:val="28"/>
@@ -1421,7 +1516,6 @@
         <w:p>
           <w:pPr>
             <w:rPr>
-              <w:b/>
               <w:bCs/>
               <w:sz w:val="28"/>
               <w:szCs w:val="28"/>
@@ -1429,7 +1523,6 @@
           </w:pPr>
           <w:r>
             <w:rPr>
-              <w:b/>
               <w:bCs/>
               <w:sz w:val="28"/>
               <w:szCs w:val="28"/>
@@ -1678,15 +1771,29 @@
     <w:p>
       <w:pPr>
         <w:ind w:firstLine="0"/>
-      </w:pPr>
-    </w:p>
-    <w:p/>
+        <w:rPr>
+          <w:sz w:val="28"/>
+          <w:szCs w:val="28"/>
+        </w:rPr>
+      </w:pPr>
+    </w:p>
+    <w:p>
+      <w:pPr>
+        <w:rPr>
+          <w:sz w:val="28"/>
+          <w:szCs w:val="28"/>
+        </w:rPr>
+      </w:pPr>
+    </w:p>
     <w:p>
       <w:pPr>
         <w:pStyle w:val="1"/>
-        <w:rPr>
+        <w:ind w:firstLine="0"/>
+        <w:rPr>
+          <w:rFonts w:ascii="Times New Roman" w:hAnsi="Times New Roman" w:cs="Times New Roman"/>
           <w:b/>
           <w:bCs/>
+          <w:color w:val="auto"/>
           <w:sz w:val="28"/>
           <w:szCs w:val="28"/>
         </w:rPr>
@@ -1694,8 +1801,10 @@
       <w:bookmarkStart w:id="0" w:name="_Toc115801855"/>
       <w:r>
         <w:rPr>
+          <w:rFonts w:ascii="Times New Roman" w:hAnsi="Times New Roman" w:cs="Times New Roman"/>
           <w:b/>
           <w:bCs/>
+          <w:color w:val="auto"/>
           <w:sz w:val="28"/>
           <w:szCs w:val="28"/>
         </w:rPr>
@@ -1732,56 +1841,21 @@
           <w:sz w:val="28"/>
           <w:szCs w:val="28"/>
         </w:rPr>
-        <w:t>К</w:t>
-      </w:r>
-      <w:r>
-        <w:rPr>
-          <w:sz w:val="28"/>
-          <w:szCs w:val="28"/>
-        </w:rPr>
-        <w:t>азино —</w:t>
-      </w:r>
-      <w:r>
-        <w:rPr>
-          <w:sz w:val="28"/>
-          <w:szCs w:val="28"/>
-        </w:rPr>
-        <w:t xml:space="preserve"> </w:t>
-      </w:r>
-      <w:r>
-        <w:rPr>
-          <w:sz w:val="28"/>
-          <w:szCs w:val="28"/>
-        </w:rPr>
-        <w:t xml:space="preserve">программа, дающие возможность играть в азартные игры </w:t>
-      </w:r>
-      <w:r>
-        <w:rPr>
-          <w:sz w:val="28"/>
-          <w:szCs w:val="28"/>
-        </w:rPr>
-        <w:t>на компьютере</w:t>
-      </w:r>
-      <w:r>
-        <w:rPr>
-          <w:sz w:val="28"/>
-          <w:szCs w:val="28"/>
-        </w:rPr>
-        <w:t xml:space="preserve">. </w:t>
-      </w:r>
-      <w:r>
-        <w:rPr>
-          <w:sz w:val="28"/>
-          <w:szCs w:val="28"/>
-        </w:rPr>
-        <w:t>К</w:t>
-      </w:r>
-      <w:r>
-        <w:rPr>
-          <w:sz w:val="28"/>
-          <w:szCs w:val="28"/>
-        </w:rPr>
-        <w:t>азино, также называемые виртуальными казино, позволяют играть в разнообразные, основанные на случайности азартные игры.</w:t>
+        <w:t>Казино — программа, дающ</w:t>
+      </w:r>
+      <w:r>
+        <w:rPr>
+          <w:sz w:val="28"/>
+          <w:szCs w:val="28"/>
+        </w:rPr>
+        <w:t>ая</w:t>
+      </w:r>
+      <w:r>
+        <w:rPr>
+          <w:sz w:val="28"/>
+          <w:szCs w:val="28"/>
+        </w:rPr>
+        <w:t xml:space="preserve"> возможность играть в азартные игры на компьютере. Казино, также называемые виртуальными казино, позволяют играть в разнообразные, основанные на случайности азартные игры.</w:t>
       </w:r>
     </w:p>
     <w:p>
@@ -1799,21 +1873,28 @@
           <w:sz w:val="28"/>
           <w:szCs w:val="28"/>
         </w:rPr>
-        <w:t xml:space="preserve">Я считаю на данных момент эту тему как никогда актуальной, поскольку несколько лет назад виртуальное казино стало весьма популярным в Беларуси и не только. </w:t>
-      </w:r>
-      <w:r>
-        <w:rPr>
-          <w:sz w:val="28"/>
-          <w:szCs w:val="28"/>
-        </w:rPr>
-        <w:t>В реальных азартных клубах невозможно играть бесплатно, только посредством ставки реальных финансов.</w:t>
-      </w:r>
-      <w:r>
-        <w:rPr>
-          <w:sz w:val="28"/>
-          <w:szCs w:val="28"/>
-        </w:rPr>
-        <w:t xml:space="preserve"> В виртуально казино можно </w:t>
+        <w:t>Я считаю на данны</w:t>
+      </w:r>
+      <w:r>
+        <w:rPr>
+          <w:sz w:val="28"/>
+          <w:szCs w:val="28"/>
+        </w:rPr>
+        <w:t>й</w:t>
+      </w:r>
+      <w:r>
+        <w:rPr>
+          <w:sz w:val="28"/>
+          <w:szCs w:val="28"/>
+        </w:rPr>
+        <w:t xml:space="preserve"> момент эту тему как никогда актуальной, поскольку несколько лет назад виртуальное казино стало весьма популярным в Беларуси и не только. </w:t>
+      </w:r>
+      <w:r>
+        <w:rPr>
+          <w:sz w:val="28"/>
+          <w:szCs w:val="28"/>
+        </w:rPr>
+        <w:t xml:space="preserve">В реальных азартных клубах невозможно играть бесплатно, только посредством ставки реальных финансов. В виртуально казино можно </w:t>
       </w:r>
       <w:r>
         <w:rPr>
@@ -1838,35 +1919,14 @@
           <w:sz w:val="28"/>
           <w:szCs w:val="28"/>
         </w:rPr>
-        <w:t xml:space="preserve">Цель </w:t>
-      </w:r>
-      <w:r>
-        <w:rPr>
-          <w:sz w:val="28"/>
-          <w:szCs w:val="28"/>
-        </w:rPr>
-        <w:t>данной курсовой работы — это разработать казино, в котором пользователи смогут играть на виртуальные деньги.</w:t>
-      </w:r>
-      <w:r>
-        <w:rPr>
-          <w:sz w:val="28"/>
-          <w:szCs w:val="28"/>
-        </w:rPr>
-        <w:t xml:space="preserve"> После </w:t>
-      </w:r>
-      <w:r>
-        <w:rPr>
-          <w:sz w:val="28"/>
-          <w:szCs w:val="28"/>
-        </w:rPr>
-        <w:t>установки</w:t>
-      </w:r>
-      <w:r>
-        <w:rPr>
-          <w:sz w:val="28"/>
-          <w:szCs w:val="28"/>
-        </w:rPr>
-        <w:t xml:space="preserve"> на компьютере, можно ознакомиться с правилами и управлением. </w:t>
+        <w:t>Цель данной курсовой работы — это разработать казино, в котором пользователи смогут играть на виртуальные деньги.</w:t>
+      </w:r>
+      <w:r>
+        <w:rPr>
+          <w:sz w:val="28"/>
+          <w:szCs w:val="28"/>
+        </w:rPr>
+        <w:t xml:space="preserve"> После установки на компьютере, можно ознакомиться с правилами и управлением. </w:t>
       </w:r>
       <w:r>
         <w:rPr>
@@ -1880,14 +1940,7 @@
           <w:sz w:val="28"/>
           <w:szCs w:val="28"/>
         </w:rPr>
-        <w:t>.</w:t>
-      </w:r>
-      <w:r>
-        <w:rPr>
-          <w:sz w:val="28"/>
-          <w:szCs w:val="28"/>
-        </w:rPr>
-        <w:t xml:space="preserve"> </w:t>
+        <w:t xml:space="preserve">. </w:t>
       </w:r>
       <w:r>
         <w:rPr>
@@ -2101,7 +2154,6 @@
       </w:r>
       <w:r>
         <w:rPr>
-          <w:color w:val="000000"/>
           <w:sz w:val="28"/>
           <w:szCs w:val="28"/>
         </w:rPr>
@@ -2230,9 +2282,12 @@
     <w:p>
       <w:pPr>
         <w:pStyle w:val="2"/>
-        <w:rPr>
+        <w:ind w:firstLine="0"/>
+        <w:rPr>
+          <w:rFonts w:ascii="Times New Roman" w:hAnsi="Times New Roman" w:cs="Times New Roman"/>
           <w:b/>
           <w:bCs/>
+          <w:color w:val="auto"/>
           <w:sz w:val="28"/>
           <w:szCs w:val="28"/>
         </w:rPr>
@@ -2240,8 +2295,10 @@
       <w:bookmarkStart w:id="1" w:name="_Toc115801856"/>
       <w:r>
         <w:rPr>
+          <w:rFonts w:ascii="Times New Roman" w:hAnsi="Times New Roman" w:cs="Times New Roman"/>
           <w:b/>
           <w:bCs/>
+          <w:color w:val="auto"/>
           <w:sz w:val="28"/>
           <w:szCs w:val="28"/>
         </w:rPr>
@@ -2249,8 +2306,10 @@
       </w:r>
       <w:r>
         <w:rPr>
+          <w:rFonts w:ascii="Times New Roman" w:hAnsi="Times New Roman" w:cs="Times New Roman"/>
           <w:b/>
           <w:bCs/>
+          <w:color w:val="auto"/>
           <w:sz w:val="28"/>
           <w:szCs w:val="28"/>
         </w:rPr>
@@ -2259,8 +2318,10 @@
       <w:proofErr w:type="gramStart"/>
       <w:r>
         <w:rPr>
+          <w:rFonts w:ascii="Times New Roman" w:hAnsi="Times New Roman" w:cs="Times New Roman"/>
           <w:b/>
           <w:bCs/>
+          <w:color w:val="auto"/>
           <w:sz w:val="28"/>
           <w:szCs w:val="28"/>
         </w:rPr>
@@ -2268,9 +2329,10 @@
       </w:r>
       <w:r>
         <w:rPr>
-          <w:rFonts w:ascii="Times New Roman" w:hAnsi="Times New Roman"/>
+          <w:rFonts w:ascii="Times New Roman" w:hAnsi="Times New Roman" w:cs="Times New Roman"/>
           <w:b/>
           <w:bCs/>
+          <w:color w:val="auto"/>
           <w:sz w:val="28"/>
           <w:szCs w:val="28"/>
         </w:rPr>
@@ -2279,9 +2341,10 @@
       <w:proofErr w:type="gramEnd"/>
       <w:r>
         <w:rPr>
-          <w:rFonts w:ascii="Times New Roman" w:hAnsi="Times New Roman"/>
+          <w:rFonts w:ascii="Times New Roman" w:hAnsi="Times New Roman" w:cs="Times New Roman"/>
           <w:b/>
           <w:bCs/>
+          <w:color w:val="auto"/>
           <w:sz w:val="28"/>
           <w:szCs w:val="28"/>
         </w:rPr>
@@ -2302,7 +2365,6 @@
       </w:pPr>
       <w:r>
         <w:rPr>
-          <w:color w:val="000000"/>
           <w:sz w:val="28"/>
           <w:szCs w:val="28"/>
         </w:rPr>
@@ -2337,155 +2399,277 @@
       </w:pPr>
       <w:r>
         <w:rPr>
+          <w:sz w:val="28"/>
+          <w:szCs w:val="28"/>
+        </w:rPr>
+        <w:t xml:space="preserve">Язык программирования </w:t>
+      </w:r>
+      <w:r>
+        <w:rPr>
+          <w:sz w:val="28"/>
+          <w:szCs w:val="28"/>
+          <w:lang w:val="en-US"/>
+        </w:rPr>
+        <w:t>C</w:t>
+      </w:r>
+      <w:r>
+        <w:rPr>
+          <w:sz w:val="28"/>
+          <w:szCs w:val="28"/>
+        </w:rPr>
+        <w:t>#.</w:t>
+      </w:r>
+    </w:p>
+    <w:p>
+      <w:pPr>
+        <w:rPr>
+          <w:sz w:val="28"/>
+          <w:szCs w:val="28"/>
+        </w:rPr>
+      </w:pPr>
+      <w:r>
+        <w:rPr>
+          <w:sz w:val="28"/>
+          <w:szCs w:val="28"/>
+        </w:rPr>
+        <w:t xml:space="preserve">Среда разработки </w:t>
+      </w:r>
+      <w:r>
+        <w:rPr>
+          <w:sz w:val="28"/>
+          <w:szCs w:val="28"/>
+          <w:lang w:val="en-US"/>
+        </w:rPr>
+        <w:t>Visual</w:t>
+      </w:r>
+      <w:r>
+        <w:rPr>
+          <w:sz w:val="28"/>
+          <w:szCs w:val="28"/>
+        </w:rPr>
+        <w:t xml:space="preserve"> </w:t>
+      </w:r>
+      <w:r>
+        <w:rPr>
+          <w:sz w:val="28"/>
+          <w:szCs w:val="28"/>
+          <w:lang w:val="en-US"/>
+        </w:rPr>
+        <w:t>Studio</w:t>
+      </w:r>
+      <w:r>
+        <w:rPr>
+          <w:sz w:val="28"/>
+          <w:szCs w:val="28"/>
+        </w:rPr>
+        <w:t xml:space="preserve"> 2022.</w:t>
+      </w:r>
+    </w:p>
+    <w:p>
+      <w:pPr>
+        <w:rPr>
           <w:color w:val="000000"/>
           <w:sz w:val="28"/>
           <w:szCs w:val="28"/>
-        </w:rPr>
-        <w:t xml:space="preserve">Язык программирования </w:t>
+          <w:shd w:val="clear" w:color="auto" w:fill="FFFFFF"/>
+        </w:rPr>
+      </w:pPr>
+      <w:r>
+        <w:rPr>
+          <w:sz w:val="28"/>
+          <w:szCs w:val="28"/>
+        </w:rPr>
+        <w:t xml:space="preserve">Я выбрал эту сред разработки из-за ее высокой производительности. </w:t>
       </w:r>
       <w:r>
         <w:rPr>
           <w:color w:val="000000"/>
           <w:sz w:val="28"/>
           <w:szCs w:val="28"/>
+          <w:shd w:val="clear" w:color="auto" w:fill="FFFFFF"/>
+        </w:rPr>
+        <w:t xml:space="preserve">Масштабирование для работы над проектами любого размера и сложности в 64-разрядной интегрированной среде разработки. Код с новым редактором </w:t>
+      </w:r>
+      <w:proofErr w:type="spellStart"/>
+      <w:r>
+        <w:rPr>
+          <w:color w:val="000000"/>
+          <w:sz w:val="28"/>
+          <w:szCs w:val="28"/>
+          <w:shd w:val="clear" w:color="auto" w:fill="FFFFFF"/>
+        </w:rPr>
+        <w:t>Razor</w:t>
+      </w:r>
+      <w:proofErr w:type="spellEnd"/>
+      <w:r>
+        <w:rPr>
+          <w:color w:val="000000"/>
+          <w:sz w:val="28"/>
+          <w:szCs w:val="28"/>
+          <w:shd w:val="clear" w:color="auto" w:fill="FFFFFF"/>
+        </w:rPr>
+        <w:t xml:space="preserve">, который может выполнять рефакторинг между файлами. Диагностика </w:t>
+      </w:r>
+      <w:r>
+        <w:rPr>
+          <w:color w:val="000000"/>
+          <w:sz w:val="28"/>
+          <w:szCs w:val="28"/>
+          <w:shd w:val="clear" w:color="auto" w:fill="FFFFFF"/>
+        </w:rPr>
+        <w:lastRenderedPageBreak/>
+        <w:t>проблем с визуализацией асинхронных операций и применением автоматических анализаторов.</w:t>
+      </w:r>
+    </w:p>
+    <w:p>
+      <w:pPr>
+        <w:rPr>
+          <w:sz w:val="28"/>
+          <w:szCs w:val="28"/>
+        </w:rPr>
+      </w:pPr>
+      <w:r>
+        <w:rPr>
+          <w:sz w:val="28"/>
+          <w:szCs w:val="28"/>
+        </w:rPr>
+        <w:t xml:space="preserve">Парадигма программирования – объектно-ориентированная. </w:t>
+      </w:r>
+      <w:r>
+        <w:rPr>
+          <w:sz w:val="28"/>
+          <w:szCs w:val="28"/>
+        </w:rPr>
+        <w:t>ООП — это парадигма разработки, набор правил и использование, которые записывают код. Его суть в том, что весь код состоит из объектов, которые взаимодействуют друг с другом.</w:t>
+      </w:r>
+    </w:p>
+    <w:p>
+      <w:pPr>
+        <w:rPr>
+          <w:sz w:val="28"/>
+          <w:szCs w:val="28"/>
+        </w:rPr>
+      </w:pPr>
+      <w:r>
+        <w:rPr>
+          <w:sz w:val="28"/>
+          <w:szCs w:val="28"/>
+        </w:rPr>
+        <w:t xml:space="preserve">Способ организации данных – классы. </w:t>
+      </w:r>
+    </w:p>
+    <w:p>
+      <w:pPr>
+        <w:rPr>
+          <w:sz w:val="28"/>
+          <w:szCs w:val="28"/>
+        </w:rPr>
+      </w:pPr>
+      <w:r>
+        <w:rPr>
+          <w:sz w:val="28"/>
+          <w:szCs w:val="28"/>
+        </w:rPr>
+        <w:t>Способ хранения данных – БД SQL</w:t>
+      </w:r>
+      <w:proofErr w:type="spellStart"/>
+      <w:r>
+        <w:rPr>
+          <w:sz w:val="28"/>
+          <w:szCs w:val="28"/>
           <w:lang w:val="en-US"/>
         </w:rPr>
-        <w:t>C</w:t>
-      </w:r>
-      <w:r>
-        <w:rPr>
-          <w:color w:val="000000"/>
-          <w:sz w:val="28"/>
-          <w:szCs w:val="28"/>
-        </w:rPr>
-        <w:t>#</w:t>
-      </w:r>
-      <w:r>
-        <w:rPr>
-          <w:color w:val="000000"/>
+        <w:t>ite</w:t>
+      </w:r>
+      <w:proofErr w:type="spellEnd"/>
+      <w:r>
+        <w:rPr>
           <w:sz w:val="28"/>
           <w:szCs w:val="28"/>
         </w:rPr>
         <w:t>.</w:t>
       </w:r>
-    </w:p>
-    <w:p>
-      <w:pPr>
-        <w:rPr>
-          <w:sz w:val="28"/>
-          <w:szCs w:val="28"/>
-        </w:rPr>
-      </w:pPr>
-      <w:r>
-        <w:rPr>
-          <w:color w:val="000000"/>
-          <w:sz w:val="28"/>
-          <w:szCs w:val="28"/>
-        </w:rPr>
-        <w:t xml:space="preserve">Среда разработки </w:t>
-      </w:r>
-      <w:r>
-        <w:rPr>
-          <w:color w:val="000000"/>
-          <w:sz w:val="28"/>
-          <w:szCs w:val="28"/>
-          <w:lang w:val="en-US"/>
-        </w:rPr>
-        <w:t>Visual</w:t>
-      </w:r>
-      <w:r>
-        <w:rPr>
-          <w:color w:val="000000"/>
+      <w:r>
+        <w:rPr>
           <w:sz w:val="28"/>
           <w:szCs w:val="28"/>
         </w:rPr>
         <w:t xml:space="preserve"> </w:t>
       </w:r>
-      <w:r>
-        <w:rPr>
-          <w:color w:val="000000"/>
-          <w:sz w:val="28"/>
-          <w:szCs w:val="28"/>
-          <w:lang w:val="en-US"/>
-        </w:rPr>
-        <w:t>Studio</w:t>
-      </w:r>
-      <w:r>
-        <w:rPr>
-          <w:color w:val="000000"/>
-          <w:sz w:val="28"/>
-          <w:szCs w:val="28"/>
-        </w:rPr>
-        <w:t xml:space="preserve"> 2022</w:t>
-      </w:r>
-      <w:r>
-        <w:rPr>
-          <w:color w:val="000000"/>
-          <w:sz w:val="28"/>
-          <w:szCs w:val="28"/>
-        </w:rPr>
-        <w:t>.</w:t>
-      </w:r>
-    </w:p>
-    <w:p>
-      <w:pPr>
-        <w:rPr>
-          <w:sz w:val="28"/>
-          <w:szCs w:val="28"/>
-        </w:rPr>
-      </w:pPr>
-      <w:r>
-        <w:rPr>
-          <w:color w:val="000000"/>
-          <w:sz w:val="28"/>
-          <w:szCs w:val="28"/>
-        </w:rPr>
-        <w:t xml:space="preserve">Парадигма программирования – объектно-ориентированная. </w:t>
-      </w:r>
-    </w:p>
-    <w:p>
-      <w:pPr>
-        <w:rPr>
-          <w:sz w:val="28"/>
-          <w:szCs w:val="28"/>
-        </w:rPr>
-      </w:pPr>
-      <w:r>
-        <w:rPr>
-          <w:color w:val="000000"/>
-          <w:sz w:val="28"/>
-          <w:szCs w:val="28"/>
-        </w:rPr>
-        <w:t xml:space="preserve">Способ организации данных – классы. </w:t>
-      </w:r>
-    </w:p>
-    <w:p>
-      <w:pPr>
-        <w:rPr>
-          <w:sz w:val="28"/>
-          <w:szCs w:val="28"/>
-        </w:rPr>
-      </w:pPr>
-      <w:r>
-        <w:rPr>
-          <w:color w:val="000000"/>
-          <w:sz w:val="28"/>
-          <w:szCs w:val="28"/>
-        </w:rPr>
-        <w:t>Способ хранения данных – БД в MySQL.</w:t>
-      </w:r>
-    </w:p>
-    <w:p>
-      <w:pPr>
-        <w:rPr>
-          <w:color w:val="000000"/>
-          <w:sz w:val="28"/>
-          <w:szCs w:val="28"/>
-        </w:rPr>
-      </w:pPr>
-      <w:r>
-        <w:rPr>
-          <w:color w:val="000000"/>
+      <w:proofErr w:type="spellStart"/>
+      <w:r>
+        <w:rPr>
+          <w:sz w:val="28"/>
+          <w:szCs w:val="28"/>
+        </w:rPr>
+        <w:t>SQLite</w:t>
+      </w:r>
+      <w:proofErr w:type="spellEnd"/>
+      <w:r>
+        <w:rPr>
+          <w:sz w:val="28"/>
+          <w:szCs w:val="28"/>
+        </w:rPr>
+        <w:t xml:space="preserve"> — это библиотека на языке C, которая реализует </w:t>
+      </w:r>
+      <w:proofErr w:type="gramStart"/>
+      <w:r>
+        <w:rPr>
+          <w:sz w:val="28"/>
+          <w:szCs w:val="28"/>
+        </w:rPr>
+        <w:t>небольшой ,</w:t>
+      </w:r>
+      <w:proofErr w:type="gramEnd"/>
+      <w:r>
+        <w:rPr>
+          <w:sz w:val="28"/>
+          <w:szCs w:val="28"/>
+        </w:rPr>
+        <w:t xml:space="preserve"> быстрый , автономный , высоконадежный , полнофункциональный механизм базы данных SQL. </w:t>
+      </w:r>
+      <w:proofErr w:type="spellStart"/>
+      <w:r>
+        <w:rPr>
+          <w:sz w:val="28"/>
+          <w:szCs w:val="28"/>
+        </w:rPr>
+        <w:t>SQLite</w:t>
+      </w:r>
+      <w:proofErr w:type="spellEnd"/>
+      <w:r>
+        <w:rPr>
+          <w:sz w:val="28"/>
+          <w:szCs w:val="28"/>
+        </w:rPr>
+        <w:t xml:space="preserve"> — самая используемая СУБД в мире. </w:t>
+      </w:r>
+      <w:proofErr w:type="spellStart"/>
+      <w:r>
+        <w:rPr>
+          <w:sz w:val="28"/>
+          <w:szCs w:val="28"/>
+        </w:rPr>
+        <w:t>SQLite</w:t>
+      </w:r>
+      <w:proofErr w:type="spellEnd"/>
+      <w:r>
+        <w:rPr>
+          <w:sz w:val="28"/>
+          <w:szCs w:val="28"/>
+        </w:rPr>
+        <w:t xml:space="preserve"> встроен во все мобильные телефоны и большинство компьютеров и входит в состав бесчисленного множества других приложений, которые люди используют каждый день.</w:t>
+      </w:r>
+    </w:p>
+    <w:p>
+      <w:pPr>
+        <w:rPr>
+          <w:sz w:val="28"/>
+          <w:szCs w:val="28"/>
+        </w:rPr>
+      </w:pPr>
+      <w:r>
+        <w:rPr>
           <w:sz w:val="28"/>
           <w:szCs w:val="28"/>
         </w:rPr>
@@ -2500,18 +2684,15 @@
           <w:numId w:val="4"/>
         </w:numPr>
         <w:rPr>
-          <w:color w:val="000000"/>
-          <w:sz w:val="28"/>
-          <w:szCs w:val="28"/>
-        </w:rPr>
-      </w:pPr>
-      <w:r>
-        <w:rPr>
-          <w:color w:val="000000"/>
-          <w:sz w:val="28"/>
-          <w:szCs w:val="28"/>
-        </w:rPr>
-        <w:lastRenderedPageBreak/>
+          <w:sz w:val="28"/>
+          <w:szCs w:val="28"/>
+        </w:rPr>
+      </w:pPr>
+      <w:r>
+        <w:rPr>
+          <w:sz w:val="28"/>
+          <w:szCs w:val="28"/>
+        </w:rPr>
         <w:t xml:space="preserve">программное средство, </w:t>
       </w:r>
     </w:p>
@@ -2523,14 +2704,12 @@
           <w:numId w:val="4"/>
         </w:numPr>
         <w:rPr>
-          <w:color w:val="000000"/>
-          <w:sz w:val="28"/>
-          <w:szCs w:val="28"/>
-        </w:rPr>
-      </w:pPr>
-      <w:r>
-        <w:rPr>
-          <w:color w:val="000000"/>
+          <w:sz w:val="28"/>
+          <w:szCs w:val="28"/>
+        </w:rPr>
+      </w:pPr>
+      <w:r>
+        <w:rPr>
           <w:sz w:val="28"/>
           <w:szCs w:val="28"/>
         </w:rPr>
@@ -2545,14 +2724,12 @@
           <w:numId w:val="4"/>
         </w:numPr>
         <w:rPr>
-          <w:color w:val="000000"/>
-          <w:sz w:val="28"/>
-          <w:szCs w:val="28"/>
-        </w:rPr>
-      </w:pPr>
-      <w:r>
-        <w:rPr>
-          <w:color w:val="000000"/>
+          <w:sz w:val="28"/>
+          <w:szCs w:val="28"/>
+        </w:rPr>
+      </w:pPr>
+      <w:r>
+        <w:rPr>
           <w:sz w:val="28"/>
           <w:szCs w:val="28"/>
         </w:rPr>
@@ -2567,14 +2744,12 @@
           <w:numId w:val="4"/>
         </w:numPr>
         <w:rPr>
-          <w:color w:val="000000"/>
-          <w:sz w:val="28"/>
-          <w:szCs w:val="28"/>
-        </w:rPr>
-      </w:pPr>
-      <w:r>
-        <w:rPr>
-          <w:color w:val="000000"/>
+          <w:sz w:val="28"/>
+          <w:szCs w:val="28"/>
+        </w:rPr>
+      </w:pPr>
+      <w:r>
+        <w:rPr>
           <w:sz w:val="28"/>
           <w:szCs w:val="28"/>
         </w:rPr>
@@ -2589,14 +2764,12 @@
           <w:numId w:val="4"/>
         </w:numPr>
         <w:rPr>
-          <w:color w:val="000000"/>
-          <w:sz w:val="28"/>
-          <w:szCs w:val="28"/>
-        </w:rPr>
-      </w:pPr>
-      <w:r>
-        <w:rPr>
-          <w:color w:val="000000"/>
+          <w:sz w:val="28"/>
+          <w:szCs w:val="28"/>
+        </w:rPr>
+      </w:pPr>
+      <w:r>
+        <w:rPr>
           <w:sz w:val="28"/>
           <w:szCs w:val="28"/>
         </w:rPr>
@@ -2612,7 +2785,6 @@
       </w:pPr>
       <w:r>
         <w:rPr>
-          <w:color w:val="000000"/>
           <w:sz w:val="28"/>
           <w:szCs w:val="28"/>
         </w:rPr>
@@ -2634,9 +2806,12 @@
     <w:p>
       <w:pPr>
         <w:pStyle w:val="2"/>
-        <w:rPr>
+        <w:ind w:firstLine="0"/>
+        <w:rPr>
+          <w:rFonts w:ascii="Times New Roman" w:hAnsi="Times New Roman" w:cs="Times New Roman"/>
           <w:b/>
           <w:bCs/>
+          <w:color w:val="auto"/>
           <w:sz w:val="28"/>
           <w:szCs w:val="28"/>
         </w:rPr>
@@ -2644,8 +2819,10 @@
       <w:bookmarkStart w:id="2" w:name="_Toc115801857"/>
       <w:r>
         <w:rPr>
+          <w:rFonts w:ascii="Times New Roman" w:hAnsi="Times New Roman" w:cs="Times New Roman"/>
           <w:b/>
           <w:bCs/>
+          <w:color w:val="auto"/>
           <w:sz w:val="28"/>
           <w:szCs w:val="28"/>
         </w:rPr>
@@ -2653,8 +2830,10 @@
       </w:r>
       <w:r>
         <w:rPr>
+          <w:rFonts w:ascii="Times New Roman" w:hAnsi="Times New Roman" w:cs="Times New Roman"/>
           <w:b/>
           <w:bCs/>
+          <w:color w:val="auto"/>
           <w:sz w:val="28"/>
           <w:szCs w:val="28"/>
         </w:rPr>
@@ -2662,9 +2841,10 @@
       </w:r>
       <w:r>
         <w:rPr>
-          <w:rFonts w:ascii="Times New Roman" w:hAnsi="Times New Roman"/>
+          <w:rFonts w:ascii="Times New Roman" w:hAnsi="Times New Roman" w:cs="Times New Roman"/>
           <w:b/>
           <w:bCs/>
+          <w:color w:val="auto"/>
           <w:sz w:val="28"/>
           <w:szCs w:val="28"/>
         </w:rPr>
@@ -2766,14 +2946,7 @@
           <w:sz w:val="28"/>
           <w:szCs w:val="28"/>
         </w:rPr>
-        <w:t>Данный язык использует объектно-ориентированный подход к программированию во всем. Это означает, что тебе нужно будет описывать абстрактные конструкции на основе предметной области, а потом реализовывать между ними взаимодействие. Данный подход пользуется большой популярностью, потому что позволяет не держать в голове всю информацию, а работать по принципу черного ящика</w:t>
-      </w:r>
-      <w:r>
-        <w:rPr>
-          <w:sz w:val="28"/>
-          <w:szCs w:val="28"/>
-        </w:rPr>
-        <w:t>.</w:t>
+        <w:t>Данный язык использует объектно-ориентированный подход к программированию во всем. Это означает, что тебе нужно будет описывать абстрактные конструкции на основе предметной области, а потом реализовывать между ними взаимодействие. Данный подход пользуется большой популярностью, потому что позволяет не держать в голове всю информацию, а работать по принципу черного ящика.</w:t>
       </w:r>
     </w:p>
     <w:p>
@@ -2781,104 +2954,24 @@
         <w:tabs>
           <w:tab w:val="left" w:pos="709"/>
         </w:tabs>
-      </w:pPr>
-      <w:r>
-        <w:rPr>
-          <w:sz w:val="28"/>
-          <w:szCs w:val="28"/>
-        </w:rPr>
-        <w:t xml:space="preserve">Также в языке </w:t>
-      </w:r>
-      <w:r>
-        <w:rPr>
-          <w:sz w:val="28"/>
-          <w:szCs w:val="28"/>
-        </w:rPr>
-        <w:t>вместо</w:t>
-      </w:r>
-      <w:r>
-        <w:rPr>
-          <w:sz w:val="28"/>
-          <w:szCs w:val="28"/>
-        </w:rPr>
-        <w:t xml:space="preserve"> того, чтобы писать </w:t>
-      </w:r>
-      <w:r>
-        <w:rPr>
-          <w:sz w:val="28"/>
-          <w:szCs w:val="28"/>
-        </w:rPr>
-        <w:t>много</w:t>
-      </w:r>
-      <w:r>
-        <w:rPr>
-          <w:sz w:val="28"/>
-          <w:szCs w:val="28"/>
-        </w:rPr>
-        <w:t xml:space="preserve"> строк кода, </w:t>
-      </w:r>
-      <w:r>
-        <w:rPr>
-          <w:sz w:val="28"/>
-          <w:szCs w:val="28"/>
-        </w:rPr>
-        <w:t>можно</w:t>
-      </w:r>
-      <w:r>
-        <w:rPr>
-          <w:sz w:val="28"/>
-          <w:szCs w:val="28"/>
-        </w:rPr>
-        <w:t xml:space="preserve"> просто использ</w:t>
-      </w:r>
-      <w:r>
-        <w:rPr>
-          <w:sz w:val="28"/>
-          <w:szCs w:val="28"/>
-        </w:rPr>
-        <w:t>овать</w:t>
-      </w:r>
-      <w:r>
-        <w:rPr>
-          <w:sz w:val="28"/>
-          <w:szCs w:val="28"/>
-        </w:rPr>
-        <w:t xml:space="preserve"> готовую конструкцию, а компилятор сделает за тебя всю </w:t>
-      </w:r>
-      <w:r>
-        <w:rPr>
-          <w:sz w:val="28"/>
-          <w:szCs w:val="28"/>
-        </w:rPr>
-        <w:t>сложную</w:t>
-      </w:r>
-      <w:r>
-        <w:rPr>
-          <w:sz w:val="28"/>
-          <w:szCs w:val="28"/>
-        </w:rPr>
-        <w:t xml:space="preserve"> работу. Но некоторые такие конструкции являются не самыми оптимальными с точки зрения производительности. Но все это перекрывается за счет удобочитаемости кода и высокой скоростью разработки.</w:t>
-      </w:r>
-      <w:r>
-        <w:rPr>
-          <w:sz w:val="28"/>
-          <w:szCs w:val="28"/>
-        </w:rPr>
-        <w:t xml:space="preserve">  Так же</w:t>
-      </w:r>
-      <w:r>
-        <w:rPr>
-          <w:sz w:val="28"/>
-          <w:szCs w:val="28"/>
-        </w:rPr>
-        <w:t xml:space="preserve"> к плюсам можно отнести строгую типизацию</w:t>
-      </w:r>
-      <w:r>
-        <w:rPr>
-          <w:sz w:val="28"/>
-          <w:szCs w:val="28"/>
-        </w:rPr>
-        <w:t>.</w:t>
+        <w:rPr>
+          <w:sz w:val="28"/>
+          <w:szCs w:val="28"/>
+        </w:rPr>
+      </w:pPr>
+      <w:r>
+        <w:rPr>
+          <w:sz w:val="28"/>
+          <w:szCs w:val="28"/>
+        </w:rPr>
+        <w:t>Также в языке вместо того, чтобы писать много строк кода, можно просто использовать готовую конструкцию, а компилятор сделает за тебя всю сложную работу. Но некоторые такие конструкции являются не самыми оптимальными с точки зрения производительности. Но все это перекрывается за счет удобочитаемости кода и высокой скоростью разработки.</w:t>
+      </w:r>
+      <w:r>
+        <w:rPr>
+          <w:sz w:val="28"/>
+          <w:szCs w:val="28"/>
+        </w:rPr>
+        <w:t xml:space="preserve">  Так же к плюсам можно отнести строгую типизацию.</w:t>
       </w:r>
     </w:p>
     <w:p>
@@ -2896,63 +2989,7 @@
           <w:sz w:val="28"/>
           <w:szCs w:val="28"/>
         </w:rPr>
-        <w:t>Еще стоит упомянуть, что все это работает на базе платформы .NET Framework.</w:t>
-      </w:r>
-      <w:r>
-        <w:rPr>
-          <w:sz w:val="28"/>
-          <w:szCs w:val="28"/>
-        </w:rPr>
-        <w:t xml:space="preserve"> </w:t>
-      </w:r>
-      <w:r>
-        <w:rPr>
-          <w:sz w:val="28"/>
-          <w:szCs w:val="28"/>
-        </w:rPr>
-        <w:t xml:space="preserve">Так как окончательная компиляция из промежуточного кода выполняется в живую на </w:t>
-      </w:r>
-      <w:r>
-        <w:rPr>
-          <w:sz w:val="28"/>
-          <w:szCs w:val="28"/>
-        </w:rPr>
-        <w:t>вашей</w:t>
-      </w:r>
-      <w:r>
-        <w:rPr>
-          <w:sz w:val="28"/>
-          <w:szCs w:val="28"/>
-        </w:rPr>
-        <w:t xml:space="preserve"> конкретной </w:t>
-      </w:r>
-      <w:r>
-        <w:rPr>
-          <w:sz w:val="28"/>
-          <w:szCs w:val="28"/>
-        </w:rPr>
-        <w:t xml:space="preserve">вычислительной </w:t>
-      </w:r>
-      <w:r>
-        <w:rPr>
-          <w:sz w:val="28"/>
-          <w:szCs w:val="28"/>
-        </w:rPr>
-        <w:t xml:space="preserve">машине, то возможно увеличение производительности за счет использования специфических команд именно </w:t>
-      </w:r>
-      <w:r>
-        <w:rPr>
-          <w:sz w:val="28"/>
-          <w:szCs w:val="28"/>
-        </w:rPr>
-        <w:t>вашего</w:t>
-      </w:r>
-      <w:r>
-        <w:rPr>
-          <w:sz w:val="28"/>
-          <w:szCs w:val="28"/>
-        </w:rPr>
-        <w:t xml:space="preserve"> процессора.</w:t>
+        <w:t>Еще стоит упомянуть, что все это работает на базе платформы .NET Framework. Так как окончательная компиляция из промежуточного кода выполняется в живую на вашей конкретной вычислительной машине, то возможно увеличение производительности за счет использования специфических команд именно вашего процессора.</w:t>
       </w:r>
     </w:p>
     <w:p>
@@ -2970,14 +3007,8 @@
           <w:sz w:val="28"/>
           <w:szCs w:val="28"/>
         </w:rPr>
-        <w:t>Лично для меня одним из самых важных плюсов является наличие большого количества библиотек и шаблонов, позволяющих не тратить время на изобретение своего собственного велосипеда, из костылей</w:t>
-      </w:r>
-      <w:r>
-        <w:rPr>
-          <w:sz w:val="28"/>
-          <w:szCs w:val="28"/>
-        </w:rPr>
-        <w:t xml:space="preserve">. </w:t>
+        <w:lastRenderedPageBreak/>
+        <w:t xml:space="preserve">Лично для меня одним из самых важных плюсов является наличие большого количества библиотек и шаблонов, позволяющих не тратить время на изобретение своего собственного велосипеда, из костылей. </w:t>
       </w:r>
       <w:proofErr w:type="gramStart"/>
       <w:r>
@@ -2985,14 +3016,7 @@
           <w:sz w:val="28"/>
           <w:szCs w:val="28"/>
         </w:rPr>
-        <w:t xml:space="preserve">Можно </w:t>
-      </w:r>
-      <w:r>
-        <w:rPr>
-          <w:sz w:val="28"/>
-          <w:szCs w:val="28"/>
-        </w:rPr>
-        <w:t xml:space="preserve"> нужное</w:t>
+        <w:t>Можно  нужное</w:t>
       </w:r>
       <w:proofErr w:type="gramEnd"/>
       <w:r>
@@ -3050,21 +3074,7 @@
           <w:sz w:val="28"/>
           <w:szCs w:val="28"/>
         </w:rPr>
-        <w:t xml:space="preserve">Немаловажно наличие хороших инструментов разработки, и здесь все очень хорошо. Абсолютное большинство разработчиков используют интегрированную среду разработки Visual Studio, которая предоставляет </w:t>
-      </w:r>
-      <w:r>
-        <w:rPr>
-          <w:sz w:val="28"/>
-          <w:szCs w:val="28"/>
-        </w:rPr>
-        <w:t>много</w:t>
-      </w:r>
-      <w:r>
-        <w:rPr>
-          <w:sz w:val="28"/>
-          <w:szCs w:val="28"/>
-        </w:rPr>
-        <w:t xml:space="preserve"> возможностей, использовать которые ты конечно же не будешь.</w:t>
+        <w:t>Немаловажно наличие хороших инструментов разработки, и здесь все очень хорошо. Абсолютное большинство разработчиков используют интегрированную среду разработки Visual Studio, которая предоставляет много возможностей, использовать которые ты конечно же не будешь.</w:t>
       </w:r>
     </w:p>
     <w:p>
@@ -3098,15 +3108,7 @@
           <w:sz w:val="28"/>
           <w:szCs w:val="28"/>
         </w:rPr>
-        <w:t xml:space="preserve"> — это интеллектуальная клиентская технология для .NET Framework, набора управляемых библиотек, которые упрощают общие задачи приложений, такие как чтение и запись в файловую систему. При </w:t>
-      </w:r>
-      <w:r>
-        <w:rPr>
-          <w:sz w:val="28"/>
-          <w:szCs w:val="28"/>
-        </w:rPr>
-        <w:lastRenderedPageBreak/>
-        <w:t xml:space="preserve">использовании среды разработки, такой как Visual Studio, вы можете создавать смарт-клиентские приложения Windows </w:t>
+        <w:t xml:space="preserve"> — это интеллектуальная клиентская технология для .NET Framework, набора управляемых библиотек, которые упрощают общие задачи приложений, такие как чтение и запись в файловую систему. При использовании среды разработки, такой как Visual Studio, вы можете создавать смарт-клиентские приложения Windows </w:t>
       </w:r>
       <w:proofErr w:type="spellStart"/>
       <w:r>
@@ -3346,9 +3348,12 @@
     <w:p>
       <w:pPr>
         <w:pStyle w:val="1"/>
-        <w:rPr>
+        <w:ind w:firstLine="0"/>
+        <w:rPr>
+          <w:rFonts w:ascii="Times New Roman" w:hAnsi="Times New Roman" w:cs="Times New Roman"/>
           <w:b/>
           <w:bCs/>
+          <w:color w:val="auto"/>
           <w:sz w:val="28"/>
           <w:szCs w:val="28"/>
         </w:rPr>
@@ -3356,12 +3361,13 @@
       <w:bookmarkStart w:id="3" w:name="_Toc115801858"/>
       <w:r>
         <w:rPr>
+          <w:rFonts w:ascii="Times New Roman" w:hAnsi="Times New Roman" w:cs="Times New Roman"/>
           <w:b/>
           <w:bCs/>
-          <w:sz w:val="28"/>
-          <w:szCs w:val="28"/>
-        </w:rPr>
-        <w:lastRenderedPageBreak/>
+          <w:color w:val="auto"/>
+          <w:sz w:val="28"/>
+          <w:szCs w:val="28"/>
+        </w:rPr>
         <w:t>2 Перечень графического материала</w:t>
       </w:r>
       <w:bookmarkEnd w:id="3"/>
@@ -3369,9 +3375,12 @@
     <w:p>
       <w:pPr>
         <w:pStyle w:val="2"/>
-        <w:rPr>
+        <w:ind w:firstLine="0"/>
+        <w:rPr>
+          <w:rFonts w:ascii="Times New Roman" w:hAnsi="Times New Roman" w:cs="Times New Roman"/>
           <w:b/>
           <w:bCs/>
+          <w:color w:val="auto"/>
           <w:sz w:val="28"/>
           <w:szCs w:val="28"/>
         </w:rPr>
@@ -3379,8 +3388,10 @@
       <w:bookmarkStart w:id="4" w:name="_Toc115801859"/>
       <w:r>
         <w:rPr>
+          <w:rFonts w:ascii="Times New Roman" w:hAnsi="Times New Roman" w:cs="Times New Roman"/>
           <w:b/>
           <w:bCs/>
+          <w:color w:val="auto"/>
           <w:sz w:val="28"/>
           <w:szCs w:val="28"/>
         </w:rPr>
@@ -3391,35 +3402,38 @@
     <w:p>
       <w:pPr>
         <w:spacing w:line="276" w:lineRule="auto"/>
-        <w:ind w:left="709"/>
-      </w:pPr>
-      <w:r>
-        <w:object w:dxaOrig="8137" w:dyaOrig="7644" w14:anchorId="467CD3F5">
-          <v:shapetype id="_x0000_t75" coordsize="21600,21600" o:spt="75" o:preferrelative="t" path="m@4@5l@4@11@9@11@9@5xe" filled="f" stroked="f">
-            <v:stroke joinstyle="miter"/>
-            <v:formulas>
-              <v:f eqn="if lineDrawn pixelLineWidth 0"/>
-              <v:f eqn="sum @0 1 0"/>
-              <v:f eqn="sum 0 0 @1"/>
-              <v:f eqn="prod @2 1 2"/>
-              <v:f eqn="prod @3 21600 pixelWidth"/>
-              <v:f eqn="prod @3 21600 pixelHeight"/>
-              <v:f eqn="sum @0 0 1"/>
-              <v:f eqn="prod @6 1 2"/>
-              <v:f eqn="prod @7 21600 pixelWidth"/>
-              <v:f eqn="sum @8 21600 0"/>
-              <v:f eqn="prod @7 21600 pixelHeight"/>
-              <v:f eqn="sum @10 21600 0"/>
-            </v:formulas>
-            <v:path o:extrusionok="f" gradientshapeok="t" o:connecttype="rect"/>
-            <o:lock v:ext="edit" aspectratio="t"/>
-          </v:shapetype>
-          <v:shape id="_x0000_i1025" type="#_x0000_t75" style="width:406.8pt;height:382.2pt" o:ole="">
-            <v:imagedata r:id="rId8" o:title=""/>
-          </v:shape>
-          <o:OLEObject Type="Embed" ProgID="Visio.Drawing.15" ShapeID="_x0000_i1025" DrawAspect="Content" ObjectID="_1726414746" r:id="rId9"/>
-        </w:object>
-      </w:r>
+        <w:rPr>
+          <w:sz w:val="28"/>
+          <w:szCs w:val="28"/>
+        </w:rPr>
+      </w:pPr>
+    </w:p>
+    <w:p>
+      <w:pPr>
+        <w:spacing w:line="276" w:lineRule="auto"/>
+        <w:rPr>
+          <w:sz w:val="28"/>
+          <w:szCs w:val="28"/>
+        </w:rPr>
+      </w:pPr>
+    </w:p>
+    <w:p>
+      <w:pPr>
+        <w:spacing w:line="276" w:lineRule="auto"/>
+        <w:rPr>
+          <w:sz w:val="28"/>
+          <w:szCs w:val="28"/>
+        </w:rPr>
+      </w:pPr>
+    </w:p>
+    <w:p>
+      <w:pPr>
+        <w:spacing w:line="276" w:lineRule="auto"/>
+        <w:rPr>
+          <w:sz w:val="28"/>
+          <w:szCs w:val="28"/>
+        </w:rPr>
+      </w:pPr>
     </w:p>
     <w:p>
       <w:pPr>
@@ -3455,26 +3469,34 @@
       <w:pPr>
         <w:pStyle w:val="1"/>
         <w:spacing w:before="0"/>
-        <w:rPr>
+        <w:ind w:firstLine="0"/>
+        <w:rPr>
+          <w:rFonts w:ascii="Times New Roman" w:hAnsi="Times New Roman" w:cs="Times New Roman"/>
           <w:b/>
           <w:color w:val="auto"/>
           <w:sz w:val="28"/>
-          <w:szCs w:val="24"/>
+          <w:szCs w:val="28"/>
         </w:rPr>
       </w:pPr>
       <w:bookmarkStart w:id="5" w:name="_Toc6294118"/>
       <w:bookmarkStart w:id="6" w:name="_Toc115801860"/>
       <w:r>
         <w:rPr>
+          <w:rFonts w:ascii="Times New Roman" w:hAnsi="Times New Roman" w:cs="Times New Roman"/>
           <w:b/>
-          <w:sz w:val="28"/>
+          <w:color w:val="auto"/>
+          <w:sz w:val="28"/>
+          <w:szCs w:val="28"/>
         </w:rPr>
         <w:t xml:space="preserve">3 </w:t>
       </w:r>
       <w:r>
         <w:rPr>
+          <w:rFonts w:ascii="Times New Roman" w:hAnsi="Times New Roman" w:cs="Times New Roman"/>
           <w:b/>
-          <w:sz w:val="28"/>
+          <w:color w:val="auto"/>
+          <w:sz w:val="28"/>
+          <w:szCs w:val="28"/>
         </w:rPr>
         <w:t>Использование системы контроля версий GIT</w:t>
       </w:r>
@@ -3486,11 +3508,13 @@
         <w:shd w:val="clear" w:color="auto" w:fill="FFFFFF"/>
         <w:rPr>
           <w:sz w:val="28"/>
-        </w:rPr>
-      </w:pPr>
-      <w:r>
-        <w:rPr>
-          <w:sz w:val="28"/>
+          <w:szCs w:val="28"/>
+        </w:rPr>
+      </w:pPr>
+      <w:r>
+        <w:rPr>
+          <w:sz w:val="28"/>
+          <w:szCs w:val="28"/>
         </w:rPr>
         <w:t>Система управления версиями (</w:t>
       </w:r>
@@ -3498,6 +3522,7 @@
       <w:r>
         <w:rPr>
           <w:sz w:val="28"/>
+          <w:szCs w:val="28"/>
         </w:rPr>
         <w:t>Version</w:t>
       </w:r>
@@ -3505,6 +3530,7 @@
       <w:r>
         <w:rPr>
           <w:sz w:val="28"/>
+          <w:szCs w:val="28"/>
         </w:rPr>
         <w:t xml:space="preserve"> Control System) — программное обеспечение для облегчения работы с изменяющейся информацией. Система управления версиями позволяет хранить несколько версий одного и того же документа, при необходимости возвращаться к более ранним версиям, определять, кто и когда сделал то или иное изменение, и многое другое.</w:t>
       </w:r>
@@ -3514,11 +3540,13 @@
         <w:shd w:val="clear" w:color="auto" w:fill="FFFFFF"/>
         <w:rPr>
           <w:sz w:val="28"/>
-        </w:rPr>
-      </w:pPr>
-      <w:r>
-        <w:rPr>
-          <w:sz w:val="28"/>
+          <w:szCs w:val="28"/>
+        </w:rPr>
+      </w:pPr>
+      <w:r>
+        <w:rPr>
+          <w:sz w:val="28"/>
+          <w:szCs w:val="28"/>
         </w:rPr>
         <w:t>Такие системы наиболее широко используются при разработке программного обеспечения для хранения исходных кодов разрабатываемой программы. Однако они могут с успехом применяться и в других областях, в которых ведётся работа с большим количеством непрерывно изменяющихся электронных документов.</w:t>
       </w:r>
@@ -3528,12 +3556,14 @@
         <w:shd w:val="clear" w:color="auto" w:fill="FFFFFF"/>
         <w:rPr>
           <w:sz w:val="28"/>
+          <w:szCs w:val="28"/>
         </w:rPr>
       </w:pPr>
       <w:proofErr w:type="spellStart"/>
       <w:r>
         <w:rPr>
           <w:sz w:val="28"/>
+          <w:szCs w:val="28"/>
         </w:rPr>
         <w:t>Git</w:t>
       </w:r>
@@ -3541,6 +3571,7 @@
       <w:r>
         <w:rPr>
           <w:sz w:val="28"/>
+          <w:szCs w:val="28"/>
         </w:rPr>
         <w:t xml:space="preserve"> — распределённая система управления версиями. Система спроектирована как набор программ, специально разработанных с учётом их использования в сценариях. Это позволяет удобно создавать специализированные системы контроля версий на базе </w:t>
       </w:r>
@@ -3548,6 +3579,7 @@
       <w:r>
         <w:rPr>
           <w:sz w:val="28"/>
+          <w:szCs w:val="28"/>
         </w:rPr>
         <w:t>Git</w:t>
       </w:r>
@@ -3555,20 +3587,15 @@
       <w:r>
         <w:rPr>
           <w:sz w:val="28"/>
-        </w:rPr>
-        <w:t xml:space="preserve"> или </w:t>
-      </w:r>
-      <w:r>
-        <w:rPr>
-          <w:sz w:val="28"/>
-        </w:rPr>
-        <w:lastRenderedPageBreak/>
-        <w:t xml:space="preserve">пользовательские интерфейсы. Удалённый доступ к репозиториям </w:t>
+          <w:szCs w:val="28"/>
+        </w:rPr>
+        <w:t xml:space="preserve"> или пользовательские интерфейсы. Удалённый доступ к репозиториям </w:t>
       </w:r>
       <w:proofErr w:type="spellStart"/>
       <w:r>
         <w:rPr>
           <w:sz w:val="28"/>
+          <w:szCs w:val="28"/>
         </w:rPr>
         <w:t>Git</w:t>
       </w:r>
@@ -3576,6 +3603,7 @@
       <w:r>
         <w:rPr>
           <w:sz w:val="28"/>
+          <w:szCs w:val="28"/>
         </w:rPr>
         <w:t xml:space="preserve"> обеспечивается </w:t>
       </w:r>
@@ -3583,6 +3611,7 @@
       <w:r>
         <w:rPr>
           <w:sz w:val="28"/>
+          <w:szCs w:val="28"/>
         </w:rPr>
         <w:t>git</w:t>
       </w:r>
@@ -3590,6 +3619,7 @@
       <w:r>
         <w:rPr>
           <w:sz w:val="28"/>
+          <w:szCs w:val="28"/>
         </w:rPr>
         <w:t>-демоном, SSH- или HTTP-сервером.</w:t>
       </w:r>
@@ -3599,12 +3629,14 @@
         <w:shd w:val="clear" w:color="auto" w:fill="FFFFFF"/>
         <w:rPr>
           <w:sz w:val="28"/>
+          <w:szCs w:val="28"/>
         </w:rPr>
       </w:pPr>
       <w:proofErr w:type="spellStart"/>
       <w:r>
         <w:rPr>
           <w:sz w:val="28"/>
+          <w:szCs w:val="28"/>
         </w:rPr>
         <w:t>GitHub</w:t>
       </w:r>
@@ -3612,6 +3644,7 @@
       <w:r>
         <w:rPr>
           <w:sz w:val="28"/>
+          <w:szCs w:val="28"/>
         </w:rPr>
         <w:t xml:space="preserve"> — крупнейший веб-сервис для хостинга IT-проектов и их совместной разработки. Веб-сервис основан на системе контроля версий </w:t>
       </w:r>
@@ -3619,6 +3652,7 @@
       <w:r>
         <w:rPr>
           <w:sz w:val="28"/>
+          <w:szCs w:val="28"/>
         </w:rPr>
         <w:t>Git</w:t>
       </w:r>
@@ -3626,6 +3660,7 @@
       <w:r>
         <w:rPr>
           <w:sz w:val="28"/>
+          <w:szCs w:val="28"/>
         </w:rPr>
         <w:t>. Сервис бесплатен для проектов с открытым исходным кодом и небольших частных проектов, предоставляя им все возможности (включая SSL), а для крупных корпоративных проектов предлагаются различные платные тарифные планы.</w:t>
       </w:r>
@@ -3635,11 +3670,13 @@
         <w:shd w:val="clear" w:color="auto" w:fill="FFFFFF"/>
         <w:rPr>
           <w:sz w:val="28"/>
-        </w:rPr>
-      </w:pPr>
-      <w:r>
-        <w:rPr>
-          <w:sz w:val="28"/>
+          <w:szCs w:val="28"/>
+        </w:rPr>
+      </w:pPr>
+      <w:r>
+        <w:rPr>
+          <w:sz w:val="28"/>
+          <w:szCs w:val="28"/>
         </w:rPr>
         <w:t xml:space="preserve">Создатели сайта называют </w:t>
       </w:r>
@@ -3647,6 +3684,7 @@
       <w:r>
         <w:rPr>
           <w:sz w:val="28"/>
+          <w:szCs w:val="28"/>
         </w:rPr>
         <w:t>GitHub</w:t>
       </w:r>
@@ -3654,6 +3692,7 @@
       <w:r>
         <w:rPr>
           <w:sz w:val="28"/>
+          <w:szCs w:val="28"/>
         </w:rPr>
         <w:t xml:space="preserve"> «социальной сетью для разработчиков». Кроме размещения кода, участники могут общаться, комментировать правки друг друга, а также следить за новостями знакомых.</w:t>
       </w:r>
@@ -3663,11 +3702,13 @@
         <w:shd w:val="clear" w:color="auto" w:fill="FFFFFF"/>
         <w:rPr>
           <w:sz w:val="28"/>
-        </w:rPr>
-      </w:pPr>
-      <w:r>
-        <w:rPr>
-          <w:sz w:val="28"/>
+          <w:szCs w:val="28"/>
+        </w:rPr>
+      </w:pPr>
+      <w:r>
+        <w:rPr>
+          <w:sz w:val="28"/>
+          <w:szCs w:val="28"/>
         </w:rPr>
         <w:t xml:space="preserve">С помощью широких возможностей </w:t>
       </w:r>
@@ -3675,6 +3716,7 @@
       <w:r>
         <w:rPr>
           <w:sz w:val="28"/>
+          <w:szCs w:val="28"/>
         </w:rPr>
         <w:t>Git</w:t>
       </w:r>
@@ -3682,6 +3724,7 @@
       <w:r>
         <w:rPr>
           <w:sz w:val="28"/>
+          <w:szCs w:val="28"/>
         </w:rPr>
         <w:t xml:space="preserve"> программисты могут объединять свои репозитории — </w:t>
       </w:r>
@@ -3689,6 +3732,7 @@
       <w:r>
         <w:rPr>
           <w:sz w:val="28"/>
+          <w:szCs w:val="28"/>
         </w:rPr>
         <w:t>GitHub</w:t>
       </w:r>
@@ -3696,6 +3740,7 @@
       <w:r>
         <w:rPr>
           <w:sz w:val="28"/>
+          <w:szCs w:val="28"/>
         </w:rPr>
         <w:t xml:space="preserve"> предлагает удобный интерфейс для этого и может отображать вклад каждого участника в виде дерева. Для проектов есть личные страницы, небольшие Вики и система отслеживания ошибок. Прямо на сайте можно просмотреть файлы проектов с подсветкой синтаксиса для большинства языков программирования. Можно создавать приватные репозитории, которые будут видны только вам и выбранным вами людям.</w:t>
       </w:r>
@@ -3703,20 +3748,26 @@
     <w:p>
       <w:pPr>
         <w:rPr>
-          <w:sz w:val="28"/>
-        </w:rPr>
-      </w:pPr>
-      <w:r>
-        <w:rPr>
-          <w:sz w:val="28"/>
+          <w:rStyle w:val="aa"/>
+          <w:color w:val="auto"/>
+          <w:sz w:val="28"/>
+          <w:szCs w:val="28"/>
+        </w:rPr>
+      </w:pPr>
+      <w:r>
+        <w:rPr>
+          <w:sz w:val="28"/>
+          <w:szCs w:val="28"/>
         </w:rPr>
         <w:t xml:space="preserve">Ссылка на репозиторий с проектом: </w:t>
       </w:r>
-      <w:hyperlink r:id="rId10" w:history="1">
+      <w:hyperlink r:id="rId8" w:history="1">
         <w:r>
           <w:rPr>
             <w:rStyle w:val="aa"/>
+            <w:color w:val="auto"/>
             <w:sz w:val="28"/>
+            <w:szCs w:val="28"/>
           </w:rPr>
           <w:t>https://github.com/NVERKHOVODKO/OOP-CourseWork</w:t>
         </w:r>
@@ -3724,6 +3775,24 @@
     </w:p>
     <w:p>
       <w:pPr>
+        <w:rPr>
+          <w:rStyle w:val="aa"/>
+          <w:color w:val="auto"/>
+          <w:sz w:val="28"/>
+          <w:szCs w:val="28"/>
+        </w:rPr>
+      </w:pPr>
+    </w:p>
+    <w:p>
+      <w:pPr>
+        <w:rPr>
+          <w:sz w:val="28"/>
+          <w:szCs w:val="28"/>
+        </w:rPr>
+      </w:pPr>
+    </w:p>
+    <w:p>
+      <w:pPr>
         <w:ind w:firstLine="0"/>
         <w:rPr>
           <w:sz w:val="28"/>
@@ -3732,7 +3801,7 @@
       </w:pPr>
     </w:p>
     <w:sectPr>
-      <w:footerReference w:type="default" r:id="rId11"/>
+      <w:footerReference w:type="default" r:id="rId9"/>
       <w:pgSz w:w="11906" w:h="16838"/>
       <w:pgMar w:top="1134" w:right="850" w:bottom="1418" w:left="1701" w:header="708" w:footer="708" w:gutter="0"/>
       <w:cols w:space="708"/>

</xml_diff>